<commit_message>
Add: class diagram in lab9 report
</commit_message>
<xml_diff>
--- a/reports/lab9.docx
+++ b/reports/lab9.docx
@@ -122,12 +122,12 @@
           <wp:inline distB="114300" distT="114300" distL="114300" distR="114300">
             <wp:extent cx="2258850" cy="2139615"/>
             <wp:effectExtent b="0" l="0" r="0" t="0"/>
-            <wp:docPr id="1" name="image3.png"/>
+            <wp:docPr id="1" name="image4.png"/>
             <a:graphic>
               <a:graphicData uri="http://schemas.openxmlformats.org/drawingml/2006/picture">
                 <pic:pic>
                   <pic:nvPicPr>
-                    <pic:cNvPr id="0" name="image3.png"/>
+                    <pic:cNvPr id="0" name="image4.png"/>
                     <pic:cNvPicPr preferRelativeResize="0"/>
                   </pic:nvPicPr>
                   <pic:blipFill>
@@ -480,10 +480,97 @@
     </w:p>
     <w:p>
       <w:pPr>
-        <w:jc w:val="center"/>
-        <w:rPr>
-          <w:rFonts w:ascii="Times New Roman" w:cs="Times New Roman" w:eastAsia="Times New Roman" w:hAnsi="Times New Roman"/>
-          <w:b w:val="1"/>
+        <w:jc w:val="left"/>
+        <w:rPr>
+          <w:rFonts w:ascii="Times New Roman" w:cs="Times New Roman" w:eastAsia="Times New Roman" w:hAnsi="Times New Roman"/>
+          <w:sz w:val="28"/>
+          <w:szCs w:val="28"/>
+        </w:rPr>
+      </w:pPr>
+      <w:r>
+        <w:rPr>
+          <w:rtl w:val="0"/>
+        </w:rPr>
+      </w:r>
+    </w:p>
+    <w:p>
+      <w:pPr>
+        <w:jc w:val="left"/>
+        <w:rPr>
+          <w:rFonts w:ascii="Times New Roman" w:cs="Times New Roman" w:eastAsia="Times New Roman" w:hAnsi="Times New Roman"/>
+          <w:sz w:val="28"/>
+          <w:szCs w:val="28"/>
+        </w:rPr>
+      </w:pPr>
+      <w:r>
+        <w:rPr>
+          <w:rFonts w:ascii="Times New Roman" w:cs="Times New Roman" w:eastAsia="Times New Roman" w:hAnsi="Times New Roman"/>
+          <w:sz w:val="28"/>
+          <w:szCs w:val="28"/>
+          <w:rtl w:val="0"/>
+        </w:rPr>
+        <w:t xml:space="preserve">Діаграма класів реалізованих у розробленій програмі та директорії classes:</w:t>
+      </w:r>
+    </w:p>
+    <w:p>
+      <w:pPr>
+        <w:jc w:val="left"/>
+        <w:rPr>
+          <w:rFonts w:ascii="Times New Roman" w:cs="Times New Roman" w:eastAsia="Times New Roman" w:hAnsi="Times New Roman"/>
+          <w:sz w:val="28"/>
+          <w:szCs w:val="28"/>
+        </w:rPr>
+      </w:pPr>
+      <w:r>
+        <w:rPr>
+          <w:rFonts w:ascii="Times New Roman" w:cs="Times New Roman" w:eastAsia="Times New Roman" w:hAnsi="Times New Roman"/>
+          <w:sz w:val="28"/>
+          <w:szCs w:val="28"/>
+        </w:rPr>
+        <w:drawing>
+          <wp:inline distB="114300" distT="114300" distL="114300" distR="114300">
+            <wp:extent cx="5731200" cy="3289300"/>
+            <wp:effectExtent b="0" l="0" r="0" t="0"/>
+            <wp:docPr id="3" name="image3.png"/>
+            <a:graphic>
+              <a:graphicData uri="http://schemas.openxmlformats.org/drawingml/2006/picture">
+                <pic:pic>
+                  <pic:nvPicPr>
+                    <pic:cNvPr id="0" name="image3.png"/>
+                    <pic:cNvPicPr preferRelativeResize="0"/>
+                  </pic:nvPicPr>
+                  <pic:blipFill>
+                    <a:blip r:embed="rId7"/>
+                    <a:srcRect b="0" l="0" r="0" t="0"/>
+                    <a:stretch>
+                      <a:fillRect/>
+                    </a:stretch>
+                  </pic:blipFill>
+                  <pic:spPr>
+                    <a:xfrm>
+                      <a:off x="0" y="0"/>
+                      <a:ext cx="5731200" cy="3289300"/>
+                    </a:xfrm>
+                    <a:prstGeom prst="rect"/>
+                    <a:ln/>
+                  </pic:spPr>
+                </pic:pic>
+              </a:graphicData>
+            </a:graphic>
+          </wp:inline>
+        </w:drawing>
+      </w:r>
+      <w:r>
+        <w:rPr>
+          <w:rtl w:val="0"/>
+        </w:rPr>
+      </w:r>
+    </w:p>
+    <w:p>
+      <w:pPr>
+        <w:jc w:val="left"/>
+        <w:rPr>
+          <w:rFonts w:ascii="Times New Roman" w:cs="Times New Roman" w:eastAsia="Times New Roman" w:hAnsi="Times New Roman"/>
           <w:sz w:val="28"/>
           <w:szCs w:val="28"/>
         </w:rPr>
@@ -2413,7 +2500,7 @@
                     <pic:cNvPicPr preferRelativeResize="0"/>
                   </pic:nvPicPr>
                   <pic:blipFill>
-                    <a:blip r:embed="rId7"/>
+                    <a:blip r:embed="rId8"/>
                     <a:srcRect b="0" l="0" r="0" t="0"/>
                     <a:stretch>
                       <a:fillRect/>

</xml_diff>